<commit_message>
Completed first 8 RVM summaries
</commit_message>
<xml_diff>
--- a/CMQA/Requirements Verification Matrix/Tyler Summaries/Tyler Summaries.docx
+++ b/CMQA/Requirements Verification Matrix/Tyler Summaries/Tyler Summaries.docx
@@ -1,6 +1,6 @@
 
 <file path=word/document.xml><?xml version="1.0" encoding="utf-8"?>
-<w:document xmlns:ve="http://schemas.openxmlformats.org/markup-compatibility/2006" xmlns:o="urn:schemas-microsoft-com:office:office" xmlns:r="http://schemas.openxmlformats.org/officeDocument/2006/relationships" xmlns:m="http://schemas.openxmlformats.org/officeDocument/2006/math" xmlns:v="urn:schemas-microsoft-com:vml" xmlns:wp="http://schemas.openxmlformats.org/drawingml/2006/wordprocessingDrawing" xmlns:w10="urn:schemas-microsoft-com:office:word" xmlns:w="http://schemas.openxmlformats.org/wordprocessingml/2006/main" xmlns:wne="http://schemas.microsoft.com/office/word/2006/wordml">
+<w:document xmlns:wpc="http://schemas.microsoft.com/office/word/2010/wordprocessingCanvas" xmlns:mc="http://schemas.openxmlformats.org/markup-compatibility/2006" xmlns:o="urn:schemas-microsoft-com:office:office" xmlns:r="http://schemas.openxmlformats.org/officeDocument/2006/relationships" xmlns:m="http://schemas.openxmlformats.org/officeDocument/2006/math" xmlns:v="urn:schemas-microsoft-com:vml" xmlns:wp14="http://schemas.microsoft.com/office/word/2010/wordprocessingDrawing" xmlns:wp="http://schemas.openxmlformats.org/drawingml/2006/wordprocessingDrawing" xmlns:w10="urn:schemas-microsoft-com:office:word" xmlns:w="http://schemas.openxmlformats.org/wordprocessingml/2006/main" xmlns:w14="http://schemas.microsoft.com/office/word/2010/wordml" xmlns:wpg="http://schemas.microsoft.com/office/word/2010/wordprocessingGroup" xmlns:wpi="http://schemas.microsoft.com/office/word/2010/wordprocessingInk" xmlns:wne="http://schemas.microsoft.com/office/word/2006/wordml" xmlns:wps="http://schemas.microsoft.com/office/word/2010/wordprocessingShape" mc:Ignorable="w14 wp14">
   <w:body>
     <w:p>
       <w:r>
@@ -15,15 +15,16 @@
           <w:numId w:val="2"/>
         </w:numPr>
         <w:rPr>
-          <w:lang w:eastAsia="en-US" w:bidi="ar-SA"/>
-        </w:rPr>
-      </w:pPr>
-      <w:r>
-        <w:rPr>
-          <w:b/>
-          <w:lang w:eastAsia="en-US" w:bidi="ar-SA"/>
-        </w:rPr>
-        <w:t>Title Here</w:t>
+          <w:b/>
+          <w:lang w:eastAsia="en-US" w:bidi="ar-SA"/>
+        </w:rPr>
+      </w:pPr>
+      <w:r>
+        <w:rPr>
+          <w:b/>
+          <w:lang w:eastAsia="en-US" w:bidi="ar-SA"/>
+        </w:rPr>
+        <w:t>The total CubeSat volume shall not exceed 6U</w:t>
       </w:r>
     </w:p>
     <w:p>
@@ -31,14 +32,44 @@
         <w:pStyle w:val="BodyText"/>
         <w:ind w:left="720"/>
         <w:rPr>
-          <w:lang w:eastAsia="en-US" w:bidi="ar-SA"/>
-        </w:rPr>
-      </w:pPr>
-      <w:r>
-        <w:rPr>
-          <w:lang w:eastAsia="en-US" w:bidi="ar-SA"/>
-        </w:rPr>
-        <w:t>Description Here</w:t>
+          <w:sz w:val="22"/>
+          <w:lang w:eastAsia="en-US" w:bidi="ar-SA"/>
+        </w:rPr>
+      </w:pPr>
+      <w:r>
+        <w:rPr>
+          <w:sz w:val="22"/>
+          <w:lang w:eastAsia="en-US" w:bidi="ar-SA"/>
+        </w:rPr>
+        <w:t xml:space="preserve">This requirement comes from the Team Bravo RFP (RCL-P-CMQA2) section 2.1 Mission Objective. </w:t>
+      </w:r>
+      <w:r>
+        <w:rPr>
+          <w:sz w:val="22"/>
+          <w:lang w:eastAsia="en-US" w:bidi="ar-SA"/>
+        </w:rPr>
+        <w:t xml:space="preserve">The spacecraft will demonstrate proximity operations and rendezvous within </w:t>
+      </w:r>
+      <w:r>
+        <w:rPr>
+          <w:sz w:val="22"/>
+          <w:lang w:eastAsia="en-US" w:bidi="ar-SA"/>
+        </w:rPr>
+        <w:t>a 6U</w:t>
+      </w:r>
+      <w:r>
+        <w:rPr>
+          <w:sz w:val="22"/>
+          <w:lang w:eastAsia="en-US" w:bidi="ar-SA"/>
+        </w:rPr>
+        <w:t xml:space="preserve"> spacecraft architecture. This requirement will be satisfied by </w:t>
+      </w:r>
+      <w:r>
+        <w:rPr>
+          <w:sz w:val="22"/>
+          <w:lang w:eastAsia="en-US" w:bidi="ar-SA"/>
+        </w:rPr>
+        <w:t>complying with the CubeSat Design Specifications document, Rev 12, section 2.2 Mechanical Requirements.</w:t>
       </w:r>
     </w:p>
     <w:p>
@@ -49,15 +80,16 @@
           <w:numId w:val="2"/>
         </w:numPr>
         <w:rPr>
-          <w:lang w:eastAsia="en-US" w:bidi="ar-SA"/>
-        </w:rPr>
-      </w:pPr>
-      <w:r>
-        <w:rPr>
-          <w:b/>
-          <w:lang w:eastAsia="en-US" w:bidi="ar-SA"/>
-        </w:rPr>
-        <w:t>Title Here</w:t>
+          <w:b/>
+          <w:lang w:eastAsia="en-US" w:bidi="ar-SA"/>
+        </w:rPr>
+      </w:pPr>
+      <w:r>
+        <w:rPr>
+          <w:b/>
+          <w:lang w:eastAsia="en-US" w:bidi="ar-SA"/>
+        </w:rPr>
+        <w:t>The total CubeSat mass shall not exceed 8.0 kg</w:t>
       </w:r>
     </w:p>
     <w:p>
@@ -65,14 +97,16 @@
         <w:pStyle w:val="BodyText"/>
         <w:ind w:left="720"/>
         <w:rPr>
-          <w:lang w:eastAsia="en-US" w:bidi="ar-SA"/>
-        </w:rPr>
-      </w:pPr>
-      <w:r>
-        <w:rPr>
-          <w:lang w:eastAsia="en-US" w:bidi="ar-SA"/>
-        </w:rPr>
-        <w:t>Description Here</w:t>
+          <w:sz w:val="22"/>
+          <w:lang w:eastAsia="en-US" w:bidi="ar-SA"/>
+        </w:rPr>
+      </w:pPr>
+      <w:r>
+        <w:rPr>
+          <w:sz w:val="22"/>
+          <w:lang w:eastAsia="en-US" w:bidi="ar-SA"/>
+        </w:rPr>
+        <w:t>This requirement comes from the CubeSat Design Specification document, Rev 12, section 2.2.16 mass definition for 3U CubeSats. This requirement will be satisfied by weighing the completed spacecraft prior to integration with the deployer to ensure that it masses less than 8.0 kg.</w:t>
       </w:r>
     </w:p>
     <w:p>
@@ -82,17 +116,17 @@
           <w:ilvl w:val="0"/>
           <w:numId w:val="2"/>
         </w:numPr>
-        <w:ind w:left="2160" w:hanging="1800"/>
-        <w:rPr>
-          <w:lang w:eastAsia="en-US" w:bidi="ar-SA"/>
-        </w:rPr>
-      </w:pPr>
-      <w:r>
-        <w:rPr>
-          <w:b/>
-          <w:lang w:eastAsia="en-US" w:bidi="ar-SA"/>
-        </w:rPr>
-        <w:t>Title Here</w:t>
+        <w:rPr>
+          <w:b/>
+          <w:lang w:eastAsia="en-US" w:bidi="ar-SA"/>
+        </w:rPr>
+      </w:pPr>
+      <w:r>
+        <w:rPr>
+          <w:b/>
+          <w:lang w:eastAsia="en-US" w:bidi="ar-SA"/>
+        </w:rPr>
+        <w:t>All materials used in the CubeSat shall have a Total Mass Loss of less than 1.0%</w:t>
       </w:r>
     </w:p>
     <w:p>
@@ -100,14 +134,23 @@
         <w:pStyle w:val="BodyText"/>
         <w:ind w:left="720"/>
         <w:rPr>
-          <w:lang w:eastAsia="en-US" w:bidi="ar-SA"/>
-        </w:rPr>
-      </w:pPr>
-      <w:r>
-        <w:rPr>
-          <w:lang w:eastAsia="en-US" w:bidi="ar-SA"/>
-        </w:rPr>
-        <w:t>Description Here</w:t>
+          <w:sz w:val="22"/>
+          <w:lang w:eastAsia="en-US" w:bidi="ar-SA"/>
+        </w:rPr>
+      </w:pPr>
+      <w:r>
+        <w:rPr>
+          <w:sz w:val="22"/>
+          <w:lang w:eastAsia="en-US" w:bidi="ar-SA"/>
+        </w:rPr>
+        <w:t xml:space="preserve">This requirement comes from the CubeSat Design Specification document, Rev 12, section 2.1.7.1. The spacecraft must satisfy all low-outgassing criteria to prevent </w:t>
+      </w:r>
+      <w:r>
+        <w:rPr>
+          <w:sz w:val="22"/>
+          <w:lang w:eastAsia="en-US" w:bidi="ar-SA"/>
+        </w:rPr>
+        <w:t xml:space="preserve">contamination of other spacecraft and the launch vehicle during testing, integration, and launch. This requirement will be satisfied by using only materials found on the NASA approved list at http://outgassing.nasa.gov. </w:t>
       </w:r>
     </w:p>
     <w:p>
@@ -117,17 +160,17 @@
           <w:ilvl w:val="0"/>
           <w:numId w:val="2"/>
         </w:numPr>
-        <w:ind w:left="2160" w:hanging="1800"/>
-        <w:rPr>
-          <w:lang w:eastAsia="en-US" w:bidi="ar-SA"/>
-        </w:rPr>
-      </w:pPr>
-      <w:r>
-        <w:rPr>
-          <w:b/>
-          <w:lang w:eastAsia="en-US" w:bidi="ar-SA"/>
-        </w:rPr>
-        <w:t>Title Here</w:t>
+        <w:rPr>
+          <w:b/>
+          <w:lang w:eastAsia="en-US" w:bidi="ar-SA"/>
+        </w:rPr>
+      </w:pPr>
+      <w:r>
+        <w:rPr>
+          <w:b/>
+          <w:lang w:eastAsia="en-US" w:bidi="ar-SA"/>
+        </w:rPr>
+        <w:t>All materials used in the CubeSat shall have a Collected Volatile Condensable material of less than 0.1%</w:t>
       </w:r>
     </w:p>
     <w:p>
@@ -135,14 +178,264 @@
         <w:pStyle w:val="BodyText"/>
         <w:ind w:left="720"/>
         <w:rPr>
-          <w:lang w:eastAsia="en-US" w:bidi="ar-SA"/>
-        </w:rPr>
-      </w:pPr>
-      <w:r>
-        <w:rPr>
-          <w:lang w:eastAsia="en-US" w:bidi="ar-SA"/>
-        </w:rPr>
-        <w:t>Description Here</w:t>
+          <w:sz w:val="22"/>
+          <w:lang w:eastAsia="en-US" w:bidi="ar-SA"/>
+        </w:rPr>
+      </w:pPr>
+      <w:r>
+        <w:rPr>
+          <w:sz w:val="22"/>
+          <w:lang w:eastAsia="en-US" w:bidi="ar-SA"/>
+        </w:rPr>
+        <w:t xml:space="preserve">This requirement comes from the CubeSat Design Specifications document, Rev 12, section 2.1.7.2. </w:t>
+      </w:r>
+      <w:r>
+        <w:rPr>
+          <w:sz w:val="22"/>
+          <w:lang w:eastAsia="en-US" w:bidi="ar-SA"/>
+        </w:rPr>
+        <w:t>The spacecraft must satisfy all low-outgassing criteria to prevent contamination of other spacecraft and the launch vehicle during testing, integration, and launch. This requirement will be satisfied by using only materials found on the NASA approved list at http://outgassing.nasa.gov.</w:t>
+      </w:r>
+    </w:p>
+    <w:p>
+      <w:pPr>
+        <w:pStyle w:val="BodyText"/>
+        <w:ind w:left="360"/>
+        <w:rPr>
+          <w:lang w:eastAsia="en-US" w:bidi="ar-SA"/>
+        </w:rPr>
+      </w:pPr>
+      <w:r>
+        <w:rPr>
+          <w:b/>
+          <w:i/>
+          <w:lang w:eastAsia="en-US" w:bidi="ar-SA"/>
+        </w:rPr>
+        <w:t>RCL.MOP.RVM1</w:t>
+      </w:r>
+      <w:r>
+        <w:rPr>
+          <w:lang w:eastAsia="en-US" w:bidi="ar-SA"/>
+        </w:rPr>
+        <w:t xml:space="preserve"> </w:t>
+      </w:r>
+      <w:r>
+        <w:rPr>
+          <w:b/>
+          <w:lang w:eastAsia="en-US" w:bidi="ar-SA"/>
+        </w:rPr>
+        <w:t xml:space="preserve">The </w:t>
+      </w:r>
+      <w:r>
+        <w:rPr>
+          <w:b/>
+          <w:lang w:eastAsia="en-US" w:bidi="ar-SA"/>
+        </w:rPr>
+        <w:t>CubeSat must be</w:t>
+      </w:r>
+      <w:r>
+        <w:rPr>
+          <w:b/>
+          <w:lang w:eastAsia="en-US" w:bidi="ar-SA"/>
+        </w:rPr>
+        <w:t xml:space="preserve"> operating</w:t>
+      </w:r>
+      <w:r>
+        <w:rPr>
+          <w:b/>
+          <w:lang w:eastAsia="en-US" w:bidi="ar-SA"/>
+        </w:rPr>
+        <w:t xml:space="preserve"> in orbit for at least 6 months</w:t>
+      </w:r>
+    </w:p>
+    <w:p>
+      <w:pPr>
+        <w:pStyle w:val="BodyText"/>
+        <w:ind w:left="720"/>
+        <w:rPr>
+          <w:sz w:val="22"/>
+          <w:lang w:eastAsia="en-US" w:bidi="ar-SA"/>
+        </w:rPr>
+      </w:pPr>
+      <w:r>
+        <w:rPr>
+          <w:sz w:val="22"/>
+          <w:lang w:eastAsia="en-US" w:bidi="ar-SA"/>
+        </w:rPr>
+        <w:t>This requirement comes from the Team Bravo RFP (RCL-P-CMQA2) Table 1-2 Proposed Mission Constraints. This requirement will be satisfied by</w:t>
+      </w:r>
+      <w:r>
+        <w:rPr>
+          <w:sz w:val="22"/>
+          <w:lang w:eastAsia="en-US" w:bidi="ar-SA"/>
+        </w:rPr>
+        <w:t xml:space="preserve"> constructing an accurate power budget,</w:t>
+      </w:r>
+      <w:r>
+        <w:rPr>
+          <w:sz w:val="22"/>
+          <w:lang w:eastAsia="en-US" w:bidi="ar-SA"/>
+        </w:rPr>
+        <w:t xml:space="preserve"> performing a battery cycle test</w:t>
+      </w:r>
+      <w:r>
+        <w:rPr>
+          <w:sz w:val="22"/>
+          <w:lang w:eastAsia="en-US" w:bidi="ar-SA"/>
+        </w:rPr>
+        <w:t xml:space="preserve"> to ensure that the batteries can charge and discharge correctly</w:t>
+      </w:r>
+      <w:r>
+        <w:rPr>
+          <w:sz w:val="22"/>
+          <w:lang w:eastAsia="en-US" w:bidi="ar-SA"/>
+        </w:rPr>
+        <w:t xml:space="preserve">, </w:t>
+      </w:r>
+      <w:r>
+        <w:rPr>
+          <w:sz w:val="22"/>
+          <w:lang w:eastAsia="en-US" w:bidi="ar-SA"/>
+        </w:rPr>
+        <w:t xml:space="preserve">performing a </w:t>
+      </w:r>
+      <w:r>
+        <w:rPr>
+          <w:sz w:val="22"/>
+          <w:lang w:eastAsia="en-US" w:bidi="ar-SA"/>
+        </w:rPr>
+        <w:t>day-in-the-life test</w:t>
+      </w:r>
+      <w:r>
+        <w:rPr>
+          <w:sz w:val="22"/>
+          <w:lang w:eastAsia="en-US" w:bidi="ar-SA"/>
+        </w:rPr>
+        <w:t xml:space="preserve"> to verify the accuracy of the power budget</w:t>
+      </w:r>
+      <w:r>
+        <w:rPr>
+          <w:sz w:val="22"/>
+          <w:lang w:eastAsia="en-US" w:bidi="ar-SA"/>
+        </w:rPr>
+        <w:t xml:space="preserve">, </w:t>
+      </w:r>
+      <w:r>
+        <w:rPr>
+          <w:sz w:val="22"/>
+          <w:lang w:eastAsia="en-US" w:bidi="ar-SA"/>
+        </w:rPr>
+        <w:t xml:space="preserve">performing a </w:t>
+      </w:r>
+      <w:r>
+        <w:rPr>
+          <w:sz w:val="22"/>
+          <w:lang w:eastAsia="en-US" w:bidi="ar-SA"/>
+        </w:rPr>
+        <w:t>solar panel charge test</w:t>
+      </w:r>
+      <w:r>
+        <w:rPr>
+          <w:sz w:val="22"/>
+          <w:lang w:eastAsia="en-US" w:bidi="ar-SA"/>
+        </w:rPr>
+        <w:t xml:space="preserve"> to verify that the solar panels are performing as designed and can charge the batteries</w:t>
+      </w:r>
+      <w:r>
+        <w:rPr>
+          <w:sz w:val="22"/>
+          <w:lang w:eastAsia="en-US" w:bidi="ar-SA"/>
+        </w:rPr>
+        <w:t>,</w:t>
+      </w:r>
+      <w:r>
+        <w:rPr>
+          <w:sz w:val="22"/>
+          <w:lang w:eastAsia="en-US" w:bidi="ar-SA"/>
+        </w:rPr>
+        <w:t xml:space="preserve"> and performing a</w:t>
+      </w:r>
+      <w:r>
+        <w:rPr>
+          <w:sz w:val="22"/>
+          <w:lang w:eastAsia="en-US" w:bidi="ar-SA"/>
+        </w:rPr>
+        <w:t xml:space="preserve"> solar cell degradation analysis </w:t>
+      </w:r>
+      <w:r>
+        <w:rPr>
+          <w:sz w:val="22"/>
+          <w:lang w:eastAsia="en-US" w:bidi="ar-SA"/>
+        </w:rPr>
+        <w:t xml:space="preserve">to determine how quickly the solar cells will degrade due to radiation damage and determine how much power margin remains after six months of operation. </w:t>
+      </w:r>
+    </w:p>
+    <w:p>
+      <w:pPr>
+        <w:pStyle w:val="BodyText"/>
+        <w:ind w:left="360"/>
+        <w:rPr>
+          <w:lang w:eastAsia="en-US" w:bidi="ar-SA"/>
+        </w:rPr>
+      </w:pPr>
+      <w:r>
+        <w:rPr>
+          <w:b/>
+          <w:i/>
+          <w:lang w:eastAsia="en-US" w:bidi="ar-SA"/>
+        </w:rPr>
+        <w:t>RCL.MOP.RVAM2</w:t>
+      </w:r>
+      <w:r>
+        <w:rPr>
+          <w:lang w:eastAsia="en-US" w:bidi="ar-SA"/>
+        </w:rPr>
+        <w:t xml:space="preserve"> </w:t>
+      </w:r>
+      <w:r>
+        <w:rPr>
+          <w:b/>
+          <w:lang w:eastAsia="en-US" w:bidi="ar-SA"/>
+        </w:rPr>
+        <w:t xml:space="preserve">The </w:t>
+      </w:r>
+      <w:r>
+        <w:rPr>
+          <w:b/>
+          <w:lang w:eastAsia="en-US" w:bidi="ar-SA"/>
+        </w:rPr>
+        <w:t>CubeSat must deorbit within 25 years of being launched</w:t>
+      </w:r>
+    </w:p>
+    <w:p>
+      <w:pPr>
+        <w:pStyle w:val="BodyText"/>
+        <w:ind w:left="720"/>
+        <w:rPr>
+          <w:sz w:val="22"/>
+          <w:lang w:eastAsia="en-US" w:bidi="ar-SA"/>
+        </w:rPr>
+      </w:pPr>
+      <w:r>
+        <w:rPr>
+          <w:sz w:val="22"/>
+          <w:lang w:eastAsia="en-US" w:bidi="ar-SA"/>
+        </w:rPr>
+        <w:t xml:space="preserve">This requirement comes from the CubeSat Design Specifications document, Rev 12, section 2.4.5. All spacecraft components must deorbit within 25 years </w:t>
+      </w:r>
+      <w:r>
+        <w:rPr>
+          <w:sz w:val="22"/>
+          <w:lang w:eastAsia="en-US" w:bidi="ar-SA"/>
+        </w:rPr>
+        <w:t>of being launched. This requirement will be satisfied by performing an orbital analysis using orbital parameters provided by the launch provider</w:t>
+      </w:r>
+      <w:r>
+        <w:rPr>
+          <w:sz w:val="22"/>
+          <w:lang w:eastAsia="en-US" w:bidi="ar-SA"/>
+        </w:rPr>
+        <w:t xml:space="preserve"> to calculate the orbital lifetime of the spacecraft.</w:t>
       </w:r>
     </w:p>
     <w:p>
@@ -152,17 +445,24 @@
           <w:ilvl w:val="0"/>
           <w:numId w:val="2"/>
         </w:numPr>
-        <w:ind w:left="2160" w:hanging="1800"/>
-        <w:rPr>
-          <w:lang w:eastAsia="en-US" w:bidi="ar-SA"/>
-        </w:rPr>
-      </w:pPr>
-      <w:r>
-        <w:rPr>
-          <w:b/>
-          <w:lang w:eastAsia="en-US" w:bidi="ar-SA"/>
-        </w:rPr>
-        <w:t>Title Here</w:t>
+        <w:rPr>
+          <w:b/>
+          <w:lang w:eastAsia="en-US" w:bidi="ar-SA"/>
+        </w:rPr>
+      </w:pPr>
+      <w:r>
+        <w:rPr>
+          <w:b/>
+          <w:lang w:eastAsia="en-US" w:bidi="ar-SA"/>
+        </w:rPr>
+        <w:t xml:space="preserve">The </w:t>
+      </w:r>
+      <w:r>
+        <w:rPr>
+          <w:b/>
+          <w:lang w:eastAsia="en-US" w:bidi="ar-SA"/>
+        </w:rPr>
+        <w:t>CubeSat system shall be conjoined before launch vehicle integration</w:t>
       </w:r>
     </w:p>
     <w:p>
@@ -170,16 +470,49 @@
         <w:pStyle w:val="BodyText"/>
         <w:ind w:left="720"/>
         <w:rPr>
-          <w:lang w:eastAsia="en-US" w:bidi="ar-SA"/>
-        </w:rPr>
-      </w:pPr>
-      <w:r>
-        <w:rPr>
-          <w:lang w:eastAsia="en-US" w:bidi="ar-SA"/>
-        </w:rPr>
-        <w:t>Description Here</w:t>
-      </w:r>
-    </w:p>
+          <w:sz w:val="22"/>
+          <w:lang w:eastAsia="en-US" w:bidi="ar-SA"/>
+        </w:rPr>
+      </w:pPr>
+      <w:bookmarkStart w:id="0" w:name="_GoBack"/>
+      <w:r>
+        <w:rPr>
+          <w:sz w:val="22"/>
+          <w:lang w:eastAsia="en-US" w:bidi="ar-SA"/>
+        </w:rPr>
+        <w:t>This requirement comes from RCL.STR.RVM1, which constrains the system to a 6U volume. This constraint effectively rules out conducting the mission with a previously space-borne object as the rendezvous target. Because the target vehicle must be incorporated into the 6U volume, it is necessary that the two spacecraft be securely conjoined prior to launch vehicle integration. This requirement wi</w:t>
+      </w:r>
+      <w:r>
+        <w:rPr>
+          <w:sz w:val="22"/>
+          <w:lang w:eastAsia="en-US" w:bidi="ar-SA"/>
+        </w:rPr>
+        <w:t xml:space="preserve">ll be satisfied by conducting an integrated vibration test as noted in requirement </w:t>
+      </w:r>
+      <w:r>
+        <w:rPr>
+          <w:sz w:val="22"/>
+          <w:lang w:eastAsia="en-US" w:bidi="ar-SA"/>
+        </w:rPr>
+        <w:lastRenderedPageBreak/>
+        <w:t>RCL-TST-RVM1 and separation test</w:t>
+      </w:r>
+      <w:r>
+        <w:rPr>
+          <w:sz w:val="22"/>
+          <w:lang w:eastAsia="en-US" w:bidi="ar-SA"/>
+        </w:rPr>
+        <w:t xml:space="preserve"> </w:t>
+      </w:r>
+      <w:r>
+        <w:rPr>
+          <w:sz w:val="22"/>
+          <w:lang w:eastAsia="en-US" w:bidi="ar-SA"/>
+        </w:rPr>
+        <w:t>as noted in requirement RCL-STR-RVM16.</w:t>
+      </w:r>
+    </w:p>
+    <w:bookmarkEnd w:id="0"/>
     <w:p>
       <w:pPr>
         <w:pStyle w:val="BodyText"/>
@@ -187,17 +520,17 @@
           <w:ilvl w:val="0"/>
           <w:numId w:val="2"/>
         </w:numPr>
-        <w:ind w:left="2160" w:hanging="1800"/>
-        <w:rPr>
-          <w:lang w:eastAsia="en-US" w:bidi="ar-SA"/>
-        </w:rPr>
-      </w:pPr>
-      <w:r>
-        <w:rPr>
-          <w:b/>
-          <w:lang w:eastAsia="en-US" w:bidi="ar-SA"/>
-        </w:rPr>
-        <w:t>Title Here</w:t>
+        <w:rPr>
+          <w:b/>
+          <w:lang w:eastAsia="en-US" w:bidi="ar-SA"/>
+        </w:rPr>
+      </w:pPr>
+      <w:r>
+        <w:rPr>
+          <w:b/>
+          <w:lang w:eastAsia="en-US" w:bidi="ar-SA"/>
+        </w:rPr>
+        <w:t>The CubeSat shall incorporate a Remove Before Flight pin</w:t>
       </w:r>
     </w:p>
     <w:p>
@@ -205,84 +538,53 @@
         <w:pStyle w:val="BodyText"/>
         <w:ind w:left="720"/>
         <w:rPr>
-          <w:lang w:eastAsia="en-US" w:bidi="ar-SA"/>
-        </w:rPr>
-      </w:pPr>
-      <w:r>
-        <w:rPr>
-          <w:lang w:eastAsia="en-US" w:bidi="ar-SA"/>
-        </w:rPr>
-        <w:t>Description Here</w:t>
-      </w:r>
-    </w:p>
-    <w:p>
-      <w:pPr>
-        <w:pStyle w:val="BodyText"/>
-        <w:numPr>
-          <w:ilvl w:val="0"/>
-          <w:numId w:val="2"/>
-        </w:numPr>
-        <w:ind w:left="2160" w:hanging="1800"/>
-        <w:rPr>
-          <w:lang w:eastAsia="en-US" w:bidi="ar-SA"/>
-        </w:rPr>
-      </w:pPr>
-      <w:r>
-        <w:rPr>
-          <w:b/>
-          <w:lang w:eastAsia="en-US" w:bidi="ar-SA"/>
-        </w:rPr>
-        <w:t>Title Here</w:t>
-      </w:r>
-    </w:p>
-    <w:p>
-      <w:pPr>
-        <w:pStyle w:val="BodyText"/>
-        <w:ind w:left="720"/>
-        <w:rPr>
-          <w:lang w:eastAsia="en-US" w:bidi="ar-SA"/>
-        </w:rPr>
-      </w:pPr>
-      <w:r>
-        <w:rPr>
-          <w:lang w:eastAsia="en-US" w:bidi="ar-SA"/>
-        </w:rPr>
-        <w:t>Description Here</w:t>
-      </w:r>
-    </w:p>
-    <w:p>
-      <w:pPr>
-        <w:pStyle w:val="BodyText"/>
-        <w:numPr>
-          <w:ilvl w:val="0"/>
-          <w:numId w:val="2"/>
-        </w:numPr>
-        <w:ind w:left="2160" w:hanging="1800"/>
-        <w:rPr>
-          <w:lang w:eastAsia="en-US" w:bidi="ar-SA"/>
-        </w:rPr>
-      </w:pPr>
-      <w:r>
-        <w:rPr>
-          <w:b/>
-          <w:lang w:eastAsia="en-US" w:bidi="ar-SA"/>
-        </w:rPr>
-        <w:t>Title Here</w:t>
-      </w:r>
-    </w:p>
-    <w:p>
-      <w:pPr>
-        <w:pStyle w:val="BodyText"/>
-        <w:ind w:left="720"/>
-        <w:rPr>
-          <w:lang w:eastAsia="en-US" w:bidi="ar-SA"/>
-        </w:rPr>
-      </w:pPr>
-      <w:r>
-        <w:rPr>
-          <w:lang w:eastAsia="en-US" w:bidi="ar-SA"/>
-        </w:rPr>
-        <w:t>Description Here</w:t>
+          <w:sz w:val="22"/>
+          <w:lang w:eastAsia="en-US" w:bidi="ar-SA"/>
+        </w:rPr>
+      </w:pPr>
+      <w:r>
+        <w:rPr>
+          <w:sz w:val="22"/>
+          <w:lang w:eastAsia="en-US" w:bidi="ar-SA"/>
+        </w:rPr>
+        <w:t xml:space="preserve">This requirement comes from the CubeSat Design Specifications document, Rev 12, section 2.3.4. The Remove </w:t>
+      </w:r>
+      <w:proofErr w:type="gramStart"/>
+      <w:r>
+        <w:rPr>
+          <w:sz w:val="22"/>
+          <w:lang w:eastAsia="en-US" w:bidi="ar-SA"/>
+        </w:rPr>
+        <w:t>Before</w:t>
+      </w:r>
+      <w:proofErr w:type="gramEnd"/>
+      <w:r>
+        <w:rPr>
+          <w:sz w:val="22"/>
+          <w:lang w:eastAsia="en-US" w:bidi="ar-SA"/>
+        </w:rPr>
+        <w:t xml:space="preserve"> Flight (RBF) pin cuts off all power when inserted by physically separating the batteries from</w:t>
+      </w:r>
+      <w:r>
+        <w:rPr>
+          <w:sz w:val="22"/>
+          <w:lang w:eastAsia="en-US" w:bidi="ar-SA"/>
+        </w:rPr>
+        <w:t xml:space="preserve"> the rest of the spacecraft and </w:t>
+      </w:r>
+      <w:r>
+        <w:rPr>
+          <w:sz w:val="22"/>
+          <w:lang w:eastAsia="en-US" w:bidi="ar-SA"/>
+        </w:rPr>
+        <w:t>must be accessible</w:t>
+      </w:r>
+      <w:r>
+        <w:rPr>
+          <w:sz w:val="22"/>
+          <w:lang w:eastAsia="en-US" w:bidi="ar-SA"/>
+        </w:rPr>
+        <w:t xml:space="preserve"> from the deployer’s access points as shown in Figure 3-1 of the Team Bravo RFP (RCL-P-CMQA2). This is done so that the spacecraft is not active during testing and integration.</w:t>
       </w:r>
     </w:p>
     <w:p>
@@ -302,7 +604,7 @@
 </file>
 
 <file path=word/numbering.xml><?xml version="1.0" encoding="utf-8"?>
-<w:numbering xmlns:ve="http://schemas.openxmlformats.org/markup-compatibility/2006" xmlns:o="urn:schemas-microsoft-com:office:office" xmlns:r="http://schemas.openxmlformats.org/officeDocument/2006/relationships" xmlns:m="http://schemas.openxmlformats.org/officeDocument/2006/math" xmlns:v="urn:schemas-microsoft-com:vml" xmlns:wp="http://schemas.openxmlformats.org/drawingml/2006/wordprocessingDrawing" xmlns:w10="urn:schemas-microsoft-com:office:word" xmlns:w="http://schemas.openxmlformats.org/wordprocessingml/2006/main" xmlns:wne="http://schemas.microsoft.com/office/word/2006/wordml">
+<w:numbering xmlns:wpc="http://schemas.microsoft.com/office/word/2010/wordprocessingCanvas" xmlns:mc="http://schemas.openxmlformats.org/markup-compatibility/2006" xmlns:o="urn:schemas-microsoft-com:office:office" xmlns:r="http://schemas.openxmlformats.org/officeDocument/2006/relationships" xmlns:m="http://schemas.openxmlformats.org/officeDocument/2006/math" xmlns:v="urn:schemas-microsoft-com:vml" xmlns:wp14="http://schemas.microsoft.com/office/word/2010/wordprocessingDrawing" xmlns:wp="http://schemas.openxmlformats.org/drawingml/2006/wordprocessingDrawing" xmlns:w10="urn:schemas-microsoft-com:office:word" xmlns:w="http://schemas.openxmlformats.org/wordprocessingml/2006/main" xmlns:w14="http://schemas.microsoft.com/office/word/2010/wordml" xmlns:wpg="http://schemas.microsoft.com/office/word/2010/wordprocessingGroup" xmlns:wpi="http://schemas.microsoft.com/office/word/2010/wordprocessingInk" xmlns:wne="http://schemas.microsoft.com/office/word/2006/wordml" xmlns:wps="http://schemas.microsoft.com/office/word/2010/wordprocessingShape" mc:Ignorable="w14 wp14">
   <w:abstractNum w:abstractNumId="0">
     <w:nsid w:val="0BE44B35"/>
     <w:multiLevelType w:val="hybridMultilevel"/>
@@ -493,7 +795,7 @@
 </file>
 
 <file path=word/styles.xml><?xml version="1.0" encoding="utf-8"?>
-<w:styles xmlns:r="http://schemas.openxmlformats.org/officeDocument/2006/relationships" xmlns:w="http://schemas.openxmlformats.org/wordprocessingml/2006/main">
+<w:styles xmlns:mc="http://schemas.openxmlformats.org/markup-compatibility/2006" xmlns:r="http://schemas.openxmlformats.org/officeDocument/2006/relationships" xmlns:w="http://schemas.openxmlformats.org/wordprocessingml/2006/main" xmlns:w14="http://schemas.microsoft.com/office/word/2010/wordml" mc:Ignorable="w14">
   <w:docDefaults>
     <w:rPrDefault>
       <w:rPr>
@@ -694,7 +996,6 @@
     <w:uiPriority w:val="99"/>
     <w:semiHidden/>
     <w:unhideWhenUsed/>
-    <w:qFormat/>
     <w:tblPr>
       <w:tblInd w:w="0" w:type="dxa"/>
       <w:tblCellMar>
@@ -769,6 +1070,196 @@
     <w:rPr>
       <w:rFonts w:ascii="Calibri" w:eastAsia="Times New Roman" w:hAnsi="Calibri" w:cs="Calibri"/>
     </w:rPr>
+  </w:style>
+</w:styles>
+</file>
+
+<file path=word/stylesWithEffects.xml><?xml version="1.0" encoding="utf-8"?>
+<w:styles xmlns:wpc="http://schemas.microsoft.com/office/word/2010/wordprocessingCanvas" xmlns:mc="http://schemas.openxmlformats.org/markup-compatibility/2006" xmlns:o="urn:schemas-microsoft-com:office:office" xmlns:r="http://schemas.openxmlformats.org/officeDocument/2006/relationships" xmlns:m="http://schemas.openxmlformats.org/officeDocument/2006/math" xmlns:v="urn:schemas-microsoft-com:vml" xmlns:wp14="http://schemas.microsoft.com/office/word/2010/wordprocessingDrawing" xmlns:wp="http://schemas.openxmlformats.org/drawingml/2006/wordprocessingDrawing" xmlns:w10="urn:schemas-microsoft-com:office:word" xmlns:w="http://schemas.openxmlformats.org/wordprocessingml/2006/main" xmlns:w14="http://schemas.microsoft.com/office/word/2010/wordml" xmlns:wpg="http://schemas.microsoft.com/office/word/2010/wordprocessingGroup" xmlns:wpi="http://schemas.microsoft.com/office/word/2010/wordprocessingInk" xmlns:wne="http://schemas.microsoft.com/office/word/2006/wordml" xmlns:wps="http://schemas.microsoft.com/office/word/2010/wordprocessingShape" mc:Ignorable="w14 wp14">
+  <w:docDefaults>
+    <w:rPrDefault>
+      <w:rPr>
+        <w:rFonts w:asciiTheme="minorHAnsi" w:eastAsiaTheme="minorEastAsia" w:hAnsiTheme="minorHAnsi" w:cstheme="minorBidi"/>
+        <w:sz w:val="22"/>
+        <w:szCs w:val="22"/>
+        <w:lang w:val="en-US" w:eastAsia="en-US" w:bidi="ar-SA"/>
+      </w:rPr>
+    </w:rPrDefault>
+    <w:pPrDefault>
+      <w:pPr>
+        <w:spacing w:after="200" w:line="276" w:lineRule="auto"/>
+      </w:pPr>
+    </w:pPrDefault>
+  </w:docDefaults>
+  <w:latentStyles w:defLockedState="0" w:defUIPriority="99" w:defSemiHidden="1" w:defUnhideWhenUsed="1" w:defQFormat="0" w:count="267">
+    <w:lsdException w:name="Normal" w:semiHidden="0" w:uiPriority="0" w:unhideWhenUsed="0" w:qFormat="1"/>
+    <w:lsdException w:name="heading 1" w:semiHidden="0" w:uiPriority="9" w:unhideWhenUsed="0" w:qFormat="1"/>
+    <w:lsdException w:name="heading 2" w:uiPriority="9" w:qFormat="1"/>
+    <w:lsdException w:name="heading 3" w:uiPriority="9" w:qFormat="1"/>
+    <w:lsdException w:name="heading 4" w:uiPriority="9" w:qFormat="1"/>
+    <w:lsdException w:name="heading 5" w:uiPriority="9" w:qFormat="1"/>
+    <w:lsdException w:name="heading 6" w:uiPriority="9" w:qFormat="1"/>
+    <w:lsdException w:name="heading 7" w:uiPriority="9" w:qFormat="1"/>
+    <w:lsdException w:name="heading 8" w:uiPriority="9" w:qFormat="1"/>
+    <w:lsdException w:name="heading 9" w:uiPriority="9" w:qFormat="1"/>
+    <w:lsdException w:name="toc 1" w:uiPriority="39"/>
+    <w:lsdException w:name="toc 2" w:uiPriority="39"/>
+    <w:lsdException w:name="toc 3" w:uiPriority="39"/>
+    <w:lsdException w:name="toc 4" w:uiPriority="39"/>
+    <w:lsdException w:name="toc 5" w:uiPriority="39"/>
+    <w:lsdException w:name="toc 6" w:uiPriority="39"/>
+    <w:lsdException w:name="toc 7" w:uiPriority="39"/>
+    <w:lsdException w:name="toc 8" w:uiPriority="39"/>
+    <w:lsdException w:name="toc 9" w:uiPriority="39"/>
+    <w:lsdException w:name="caption" w:uiPriority="35" w:qFormat="1"/>
+    <w:lsdException w:name="Title" w:semiHidden="0" w:uiPriority="10" w:unhideWhenUsed="0" w:qFormat="1"/>
+    <w:lsdException w:name="Default Paragraph Font" w:uiPriority="1"/>
+    <w:lsdException w:name="Subtitle" w:semiHidden="0" w:uiPriority="11" w:unhideWhenUsed="0" w:qFormat="1"/>
+    <w:lsdException w:name="Strong" w:semiHidden="0" w:uiPriority="22" w:unhideWhenUsed="0" w:qFormat="1"/>
+    <w:lsdException w:name="Emphasis" w:semiHidden="0" w:uiPriority="20" w:unhideWhenUsed="0" w:qFormat="1"/>
+    <w:lsdException w:name="Table Grid" w:semiHidden="0" w:uiPriority="59" w:unhideWhenUsed="0"/>
+    <w:lsdException w:name="Placeholder Text" w:unhideWhenUsed="0"/>
+    <w:lsdException w:name="No Spacing" w:semiHidden="0" w:uiPriority="1" w:unhideWhenUsed="0" w:qFormat="1"/>
+    <w:lsdException w:name="Light Shading" w:semiHidden="0" w:uiPriority="60" w:unhideWhenUsed="0"/>
+    <w:lsdException w:name="Light List" w:semiHidden="0" w:uiPriority="61" w:unhideWhenUsed="0"/>
+    <w:lsdException w:name="Light Grid" w:semiHidden="0" w:uiPriority="62" w:unhideWhenUsed="0"/>
+    <w:lsdException w:name="Medium Shading 1" w:semiHidden="0" w:uiPriority="63" w:unhideWhenUsed="0"/>
+    <w:lsdException w:name="Medium Shading 2" w:semiHidden="0" w:uiPriority="64" w:unhideWhenUsed="0"/>
+    <w:lsdException w:name="Medium List 1" w:semiHidden="0" w:uiPriority="65" w:unhideWhenUsed="0"/>
+    <w:lsdException w:name="Medium List 2" w:semiHidden="0" w:uiPriority="66" w:unhideWhenUsed="0"/>
+    <w:lsdException w:name="Medium Grid 1" w:semiHidden="0" w:uiPriority="67" w:unhideWhenUsed="0"/>
+    <w:lsdException w:name="Medium Grid 2" w:semiHidden="0" w:uiPriority="68" w:unhideWhenUsed="0"/>
+    <w:lsdException w:name="Medium Grid 3" w:semiHidden="0" w:uiPriority="69" w:unhideWhenUsed="0"/>
+    <w:lsdException w:name="Dark List" w:semiHidden="0" w:uiPriority="70" w:unhideWhenUsed="0"/>
+    <w:lsdException w:name="Colorful Shading" w:semiHidden="0" w:uiPriority="71" w:unhideWhenUsed="0"/>
+    <w:lsdException w:name="Colorful List" w:semiHidden="0" w:uiPriority="72" w:unhideWhenUsed="0"/>
+    <w:lsdException w:name="Colorful Grid" w:semiHidden="0" w:uiPriority="73" w:unhideWhenUsed="0"/>
+    <w:lsdException w:name="Light Shading Accent 1" w:semiHidden="0" w:uiPriority="60" w:unhideWhenUsed="0"/>
+    <w:lsdException w:name="Light List Accent 1" w:semiHidden="0" w:uiPriority="61" w:unhideWhenUsed="0"/>
+    <w:lsdException w:name="Light Grid Accent 1" w:semiHidden="0" w:uiPriority="62" w:unhideWhenUsed="0"/>
+    <w:lsdException w:name="Medium Shading 1 Accent 1" w:semiHidden="0" w:uiPriority="63" w:unhideWhenUsed="0"/>
+    <w:lsdException w:name="Medium Shading 2 Accent 1" w:semiHidden="0" w:uiPriority="64" w:unhideWhenUsed="0"/>
+    <w:lsdException w:name="Medium List 1 Accent 1" w:semiHidden="0" w:uiPriority="65" w:unhideWhenUsed="0"/>
+    <w:lsdException w:name="Revision" w:unhideWhenUsed="0"/>
+    <w:lsdException w:name="List Paragraph" w:semiHidden="0" w:uiPriority="34" w:unhideWhenUsed="0" w:qFormat="1"/>
+    <w:lsdException w:name="Quote" w:semiHidden="0" w:uiPriority="29" w:unhideWhenUsed="0" w:qFormat="1"/>
+    <w:lsdException w:name="Intense Quote" w:semiHidden="0" w:uiPriority="30" w:unhideWhenUsed="0" w:qFormat="1"/>
+    <w:lsdException w:name="Medium List 2 Accent 1" w:semiHidden="0" w:uiPriority="66" w:unhideWhenUsed="0"/>
+    <w:lsdException w:name="Medium Grid 1 Accent 1" w:semiHidden="0" w:uiPriority="67" w:unhideWhenUsed="0"/>
+    <w:lsdException w:name="Medium Grid 2 Accent 1" w:semiHidden="0" w:uiPriority="68" w:unhideWhenUsed="0"/>
+    <w:lsdException w:name="Medium Grid 3 Accent 1" w:semiHidden="0" w:uiPriority="69" w:unhideWhenUsed="0"/>
+    <w:lsdException w:name="Dark List Accent 1" w:semiHidden="0" w:uiPriority="70" w:unhideWhenUsed="0"/>
+    <w:lsdException w:name="Colorful Shading Accent 1" w:semiHidden="0" w:uiPriority="71" w:unhideWhenUsed="0"/>
+    <w:lsdException w:name="Colorful List Accent 1" w:semiHidden="0" w:uiPriority="72" w:unhideWhenUsed="0"/>
+    <w:lsdException w:name="Colorful Grid Accent 1" w:semiHidden="0" w:uiPriority="73" w:unhideWhenUsed="0"/>
+    <w:lsdException w:name="Light Shading Accent 2" w:semiHidden="0" w:uiPriority="60" w:unhideWhenUsed="0"/>
+    <w:lsdException w:name="Light List Accent 2" w:semiHidden="0" w:uiPriority="61" w:unhideWhenUsed="0"/>
+    <w:lsdException w:name="Light Grid Accent 2" w:semiHidden="0" w:uiPriority="62" w:unhideWhenUsed="0"/>
+    <w:lsdException w:name="Medium Shading 1 Accent 2" w:semiHidden="0" w:uiPriority="63" w:unhideWhenUsed="0"/>
+    <w:lsdException w:name="Medium Shading 2 Accent 2" w:semiHidden="0" w:uiPriority="64" w:unhideWhenUsed="0"/>
+    <w:lsdException w:name="Medium List 1 Accent 2" w:semiHidden="0" w:uiPriority="65" w:unhideWhenUsed="0"/>
+    <w:lsdException w:name="Medium List 2 Accent 2" w:semiHidden="0" w:uiPriority="66" w:unhideWhenUsed="0"/>
+    <w:lsdException w:name="Medium Grid 1 Accent 2" w:semiHidden="0" w:uiPriority="67" w:unhideWhenUsed="0"/>
+    <w:lsdException w:name="Medium Grid 2 Accent 2" w:semiHidden="0" w:uiPriority="68" w:unhideWhenUsed="0"/>
+    <w:lsdException w:name="Medium Grid 3 Accent 2" w:semiHidden="0" w:uiPriority="69" w:unhideWhenUsed="0"/>
+    <w:lsdException w:name="Dark List Accent 2" w:semiHidden="0" w:uiPriority="70" w:unhideWhenUsed="0"/>
+    <w:lsdException w:name="Colorful Shading Accent 2" w:semiHidden="0" w:uiPriority="71" w:unhideWhenUsed="0"/>
+    <w:lsdException w:name="Colorful List Accent 2" w:semiHidden="0" w:uiPriority="72" w:unhideWhenUsed="0"/>
+    <w:lsdException w:name="Colorful Grid Accent 2" w:semiHidden="0" w:uiPriority="73" w:unhideWhenUsed="0"/>
+    <w:lsdException w:name="Light Shading Accent 3" w:semiHidden="0" w:uiPriority="60" w:unhideWhenUsed="0"/>
+    <w:lsdException w:name="Light List Accent 3" w:semiHidden="0" w:uiPriority="61" w:unhideWhenUsed="0"/>
+    <w:lsdException w:name="Light Grid Accent 3" w:semiHidden="0" w:uiPriority="62" w:unhideWhenUsed="0"/>
+    <w:lsdException w:name="Medium Shading 1 Accent 3" w:semiHidden="0" w:uiPriority="63" w:unhideWhenUsed="0"/>
+    <w:lsdException w:name="Medium Shading 2 Accent 3" w:semiHidden="0" w:uiPriority="64" w:unhideWhenUsed="0"/>
+    <w:lsdException w:name="Medium List 1 Accent 3" w:semiHidden="0" w:uiPriority="65" w:unhideWhenUsed="0"/>
+    <w:lsdException w:name="Medium List 2 Accent 3" w:semiHidden="0" w:uiPriority="66" w:unhideWhenUsed="0"/>
+    <w:lsdException w:name="Medium Grid 1 Accent 3" w:semiHidden="0" w:uiPriority="67" w:unhideWhenUsed="0"/>
+    <w:lsdException w:name="Medium Grid 2 Accent 3" w:semiHidden="0" w:uiPriority="68" w:unhideWhenUsed="0"/>
+    <w:lsdException w:name="Medium Grid 3 Accent 3" w:semiHidden="0" w:uiPriority="69" w:unhideWhenUsed="0"/>
+    <w:lsdException w:name="Dark List Accent 3" w:semiHidden="0" w:uiPriority="70" w:unhideWhenUsed="0"/>
+    <w:lsdException w:name="Colorful Shading Accent 3" w:semiHidden="0" w:uiPriority="71" w:unhideWhenUsed="0"/>
+    <w:lsdException w:name="Colorful List Accent 3" w:semiHidden="0" w:uiPriority="72" w:unhideWhenUsed="0"/>
+    <w:lsdException w:name="Colorful Grid Accent 3" w:semiHidden="0" w:uiPriority="73" w:unhideWhenUsed="0"/>
+    <w:lsdException w:name="Light Shading Accent 4" w:semiHidden="0" w:uiPriority="60" w:unhideWhenUsed="0"/>
+    <w:lsdException w:name="Light List Accent 4" w:semiHidden="0" w:uiPriority="61" w:unhideWhenUsed="0"/>
+    <w:lsdException w:name="Light Grid Accent 4" w:semiHidden="0" w:uiPriority="62" w:unhideWhenUsed="0"/>
+    <w:lsdException w:name="Medium Shading 1 Accent 4" w:semiHidden="0" w:uiPriority="63" w:unhideWhenUsed="0"/>
+    <w:lsdException w:name="Medium Shading 2 Accent 4" w:semiHidden="0" w:uiPriority="64" w:unhideWhenUsed="0"/>
+    <w:lsdException w:name="Medium List 1 Accent 4" w:semiHidden="0" w:uiPriority="65" w:unhideWhenUsed="0"/>
+    <w:lsdException w:name="Medium List 2 Accent 4" w:semiHidden="0" w:uiPriority="66" w:unhideWhenUsed="0"/>
+    <w:lsdException w:name="Medium Grid 1 Accent 4" w:semiHidden="0" w:uiPriority="67" w:unhideWhenUsed="0"/>
+    <w:lsdException w:name="Medium Grid 2 Accent 4" w:semiHidden="0" w:uiPriority="68" w:unhideWhenUsed="0"/>
+    <w:lsdException w:name="Medium Grid 3 Accent 4" w:semiHidden="0" w:uiPriority="69" w:unhideWhenUsed="0"/>
+    <w:lsdException w:name="Dark List Accent 4" w:semiHidden="0" w:uiPriority="70" w:unhideWhenUsed="0"/>
+    <w:lsdException w:name="Colorful Shading Accent 4" w:semiHidden="0" w:uiPriority="71" w:unhideWhenUsed="0"/>
+    <w:lsdException w:name="Colorful List Accent 4" w:semiHidden="0" w:uiPriority="72" w:unhideWhenUsed="0"/>
+    <w:lsdException w:name="Colorful Grid Accent 4" w:semiHidden="0" w:uiPriority="73" w:unhideWhenUsed="0"/>
+    <w:lsdException w:name="Light Shading Accent 5" w:semiHidden="0" w:uiPriority="60" w:unhideWhenUsed="0"/>
+    <w:lsdException w:name="Light List Accent 5" w:semiHidden="0" w:uiPriority="61" w:unhideWhenUsed="0"/>
+    <w:lsdException w:name="Light Grid Accent 5" w:semiHidden="0" w:uiPriority="62" w:unhideWhenUsed="0"/>
+    <w:lsdException w:name="Medium Shading 1 Accent 5" w:semiHidden="0" w:uiPriority="63" w:unhideWhenUsed="0"/>
+    <w:lsdException w:name="Medium Shading 2 Accent 5" w:semiHidden="0" w:uiPriority="64" w:unhideWhenUsed="0"/>
+    <w:lsdException w:name="Medium List 1 Accent 5" w:semiHidden="0" w:uiPriority="65" w:unhideWhenUsed="0"/>
+    <w:lsdException w:name="Medium List 2 Accent 5" w:semiHidden="0" w:uiPriority="66" w:unhideWhenUsed="0"/>
+    <w:lsdException w:name="Medium Grid 1 Accent 5" w:semiHidden="0" w:uiPriority="67" w:unhideWhenUsed="0"/>
+    <w:lsdException w:name="Medium Grid 2 Accent 5" w:semiHidden="0" w:uiPriority="68" w:unhideWhenUsed="0"/>
+    <w:lsdException w:name="Medium Grid 3 Accent 5" w:semiHidden="0" w:uiPriority="69" w:unhideWhenUsed="0"/>
+    <w:lsdException w:name="Dark List Accent 5" w:semiHidden="0" w:uiPriority="70" w:unhideWhenUsed="0"/>
+    <w:lsdException w:name="Colorful Shading Accent 5" w:semiHidden="0" w:uiPriority="71" w:unhideWhenUsed="0"/>
+    <w:lsdException w:name="Colorful List Accent 5" w:semiHidden="0" w:uiPriority="72" w:unhideWhenUsed="0"/>
+    <w:lsdException w:name="Colorful Grid Accent 5" w:semiHidden="0" w:uiPriority="73" w:unhideWhenUsed="0"/>
+    <w:lsdException w:name="Light Shading Accent 6" w:semiHidden="0" w:uiPriority="60" w:unhideWhenUsed="0"/>
+    <w:lsdException w:name="Light List Accent 6" w:semiHidden="0" w:uiPriority="61" w:unhideWhenUsed="0"/>
+    <w:lsdException w:name="Light Grid Accent 6" w:semiHidden="0" w:uiPriority="62" w:unhideWhenUsed="0"/>
+    <w:lsdException w:name="Medium Shading 1 Accent 6" w:semiHidden="0" w:uiPriority="63" w:unhideWhenUsed="0"/>
+    <w:lsdException w:name="Medium Shading 2 Accent 6" w:semiHidden="0" w:uiPriority="64" w:unhideWhenUsed="0"/>
+    <w:lsdException w:name="Medium List 1 Accent 6" w:semiHidden="0" w:uiPriority="65" w:unhideWhenUsed="0"/>
+    <w:lsdException w:name="Medium List 2 Accent 6" w:semiHidden="0" w:uiPriority="66" w:unhideWhenUsed="0"/>
+    <w:lsdException w:name="Medium Grid 1 Accent 6" w:semiHidden="0" w:uiPriority="67" w:unhideWhenUsed="0"/>
+    <w:lsdException w:name="Medium Grid 2 Accent 6" w:semiHidden="0" w:uiPriority="68" w:unhideWhenUsed="0"/>
+    <w:lsdException w:name="Medium Grid 3 Accent 6" w:semiHidden="0" w:uiPriority="69" w:unhideWhenUsed="0"/>
+    <w:lsdException w:name="Dark List Accent 6" w:semiHidden="0" w:uiPriority="70" w:unhideWhenUsed="0"/>
+    <w:lsdException w:name="Colorful Shading Accent 6" w:semiHidden="0" w:uiPriority="71" w:unhideWhenUsed="0"/>
+    <w:lsdException w:name="Colorful List Accent 6" w:semiHidden="0" w:uiPriority="72" w:unhideWhenUsed="0"/>
+    <w:lsdException w:name="Colorful Grid Accent 6" w:semiHidden="0" w:uiPriority="73" w:unhideWhenUsed="0"/>
+    <w:lsdException w:name="Subtle Emphasis" w:semiHidden="0" w:uiPriority="19" w:unhideWhenUsed="0" w:qFormat="1"/>
+    <w:lsdException w:name="Intense Emphasis" w:semiHidden="0" w:uiPriority="21" w:unhideWhenUsed="0" w:qFormat="1"/>
+    <w:lsdException w:name="Subtle Reference" w:semiHidden="0" w:uiPriority="31" w:unhideWhenUsed="0" w:qFormat="1"/>
+    <w:lsdException w:name="Intense Reference" w:semiHidden="0" w:uiPriority="32" w:unhideWhenUsed="0" w:qFormat="1"/>
+    <w:lsdException w:name="Book Title" w:semiHidden="0" w:uiPriority="33" w:unhideWhenUsed="0" w:qFormat="1"/>
+    <w:lsdException w:name="Bibliography" w:uiPriority="37"/>
+    <w:lsdException w:name="TOC Heading" w:uiPriority="39" w:qFormat="1"/>
+  </w:latentStyles>
+  <w:style w:type="paragraph" w:default="1" w:styleId="Normal">
+    <w:name w:val="Normal"/>
+    <w:qFormat/>
+  </w:style>
+  <w:style w:type="character" w:default="1" w:styleId="DefaultParagraphFont">
+    <w:name w:val="Default Paragraph Font"/>
+    <w:uiPriority w:val="1"/>
+    <w:semiHidden/>
+    <w:unhideWhenUsed/>
+  </w:style>
+  <w:style w:type="table" w:default="1" w:styleId="TableNormal">
+    <w:name w:val="Normal Table"/>
+    <w:uiPriority w:val="99"/>
+    <w:semiHidden/>
+    <w:unhideWhenUsed/>
+    <w:tblPr>
+      <w:tblInd w:w="0" w:type="dxa"/>
+      <w:tblCellMar>
+        <w:top w:w="0" w:type="dxa"/>
+        <w:left w:w="108" w:type="dxa"/>
+        <w:bottom w:w="0" w:type="dxa"/>
+        <w:right w:w="108" w:type="dxa"/>
+      </w:tblCellMar>
+    </w:tblPr>
+  </w:style>
+  <w:style w:type="numbering" w:default="1" w:styleId="NoList">
+    <w:name w:val="No List"/>
+    <w:uiPriority w:val="99"/>
+    <w:semiHidden/>
+    <w:unhideWhenUsed/>
   </w:style>
 </w:styles>
 </file>

</xml_diff>